<commit_message>
Fixed image location issue in specification
</commit_message>
<xml_diff>
--- a/spec/osu-discord-bots.docx
+++ b/spec/osu-discord-bots.docx
@@ -11192,6 +11192,8 @@
         <w:jc w:val="both"/>
         <w:rPr>
           <w:rFonts w:eastAsia="Times New Roman" w:cs="Times New Roman"/>
+          <w:color w:val="1155CC"/>
+          <w:u w:val="single"/>
         </w:rPr>
       </w:pPr>
       <w:hyperlink r:id="rId12">
@@ -11224,7 +11226,27 @@
     <w:p>
       <w:pPr>
         <w:rPr>
-          <w:rFonts w:cs="Times New Roman"/>
+          <w:rFonts w:eastAsia="Times New Roman" w:cs="Times New Roman"/>
+          <w:color w:val="1155CC"/>
+          <w:u w:val="single"/>
+        </w:rPr>
+      </w:pPr>
+      <w:r>
+        <w:rPr>
+          <w:rFonts w:eastAsia="Times New Roman" w:cs="Times New Roman"/>
+          <w:color w:val="1155CC"/>
+          <w:u w:val="single"/>
+        </w:rPr>
+        <w:br w:type="page"/>
+      </w:r>
+    </w:p>
+    <w:p>
+      <w:pPr>
+        <w:jc w:val="center"/>
+        <w:rPr>
+          <w:rFonts w:eastAsia="Times New Roman" w:cs="Times New Roman"/>
+          <w:color w:val="1155CC"/>
+          <w:u w:val="single"/>
         </w:rPr>
       </w:pPr>
       <w:r>
@@ -11232,18 +11254,11 @@
           <w:rFonts w:cs="Times New Roman"/>
           <w:noProof/>
         </w:rPr>
+        <w:lastRenderedPageBreak/>
         <w:drawing>
-          <wp:anchor distT="0" distB="0" distL="114300" distR="114300" simplePos="0" relativeHeight="251658240" behindDoc="0" locked="0" layoutInCell="1" allowOverlap="1" wp14:anchorId="35A43331" wp14:editId="0F25E07D">
-            <wp:simplePos x="0" y="0"/>
-            <wp:positionH relativeFrom="page">
-              <wp:align>center</wp:align>
-            </wp:positionH>
-            <wp:positionV relativeFrom="page">
-              <wp:posOffset>914400</wp:posOffset>
-            </wp:positionV>
-            <wp:extent cx="4574609" cy="1972800"/>
+          <wp:inline distT="0" distB="0" distL="0" distR="0" wp14:anchorId="35A43331" wp14:editId="2183DE3D">
+            <wp:extent cx="4574540" cy="1972310"/>
             <wp:effectExtent l="0" t="0" r="0" b="8890"/>
-            <wp:wrapSquare wrapText="bothSides"/>
             <wp:docPr id="335537668" name="Picture 335537668"/>
             <wp:cNvGraphicFramePr>
               <a:graphicFrameLocks xmlns:a="http://schemas.openxmlformats.org/drawingml/2006/main" noChangeAspect="1"/>
@@ -11270,7 +11285,7 @@
                   <pic:spPr>
                     <a:xfrm>
                       <a:off x="0" y="0"/>
-                      <a:ext cx="4574609" cy="1972800"/>
+                      <a:ext cx="4574540" cy="1972310"/>
                     </a:xfrm>
                     <a:prstGeom prst="rect">
                       <a:avLst/>
@@ -11279,10 +11294,7 @@
                 </pic:pic>
               </a:graphicData>
             </a:graphic>
-            <wp14:sizeRelV relativeFrom="margin">
-              <wp14:pctHeight>0</wp14:pctHeight>
-            </wp14:sizeRelV>
-          </wp:anchor>
+          </wp:inline>
         </w:drawing>
       </w:r>
     </w:p>
@@ -11508,7 +11520,6 @@
           <w:rFonts w:cs="Times New Roman"/>
           <w:noProof/>
         </w:rPr>
-        <w:lastRenderedPageBreak/>
         <w:drawing>
           <wp:inline distT="0" distB="0" distL="0" distR="0" wp14:anchorId="06B641A8" wp14:editId="23FF9A38">
             <wp:extent cx="3190875" cy="2958207"/>
@@ -11622,6 +11633,7 @@
           <w:rFonts w:cs="Times New Roman"/>
           <w:noProof/>
         </w:rPr>
+        <w:lastRenderedPageBreak/>
         <w:drawing>
           <wp:inline distT="0" distB="0" distL="0" distR="0" wp14:anchorId="12CD53BB" wp14:editId="75CDE1DB">
             <wp:extent cx="3810000" cy="3563938"/>
@@ -11729,7 +11741,6 @@
         <w:rPr>
           <w:rFonts w:cs="Times New Roman"/>
         </w:rPr>
-        <w:lastRenderedPageBreak/>
         <w:t>“</w:t>
       </w:r>
       <w:r>
@@ -11850,6 +11861,7 @@
           <w:rFonts w:cs="Times New Roman"/>
           <w:noProof/>
         </w:rPr>
+        <w:lastRenderedPageBreak/>
         <w:drawing>
           <wp:inline distT="0" distB="0" distL="0" distR="0" wp14:anchorId="236A7FED" wp14:editId="557850CB">
             <wp:extent cx="3762375" cy="3636962"/>

</xml_diff>